<commit_message>
Finite le repositories da continuare i services
</commit_message>
<xml_diff>
--- a/src/main/Relazione Aesthetic.docx
+++ b/src/main/Relazione Aesthetic.docx
@@ -291,9 +291,300 @@
     </w:p>
     <w:p>
       <w:pPr>
+        <w:ind w:firstLine="0"/>
+      </w:pPr>
+    </w:p>
+    <w:p>
+      <w:pPr>
         <w:pStyle w:val="Titolo2"/>
       </w:pPr>
       <w:r>
+        <w:t>RELAZIONI</w:t>
+      </w:r>
+    </w:p>
+    <w:p>
+      <w:pPr>
+        <w:ind w:firstLine="0"/>
+      </w:pPr>
+      <w:r>
+        <w:t xml:space="preserve">Tra oggetti ci sono spesso e volentieri relazioni. Queste si distinguono per </w:t>
+      </w:r>
+      <w:r>
+        <w:rPr>
+          <w:b/>
+          <w:bCs/>
+        </w:rPr>
+        <w:t>direzione</w:t>
+      </w:r>
+      <w:r>
+        <w:t xml:space="preserve"> e </w:t>
+      </w:r>
+      <w:r>
+        <w:rPr>
+          <w:b/>
+          <w:bCs/>
+        </w:rPr>
+        <w:t>cardinalità</w:t>
+      </w:r>
+      <w:r>
+        <w:t>.</w:t>
+      </w:r>
+    </w:p>
+    <w:p>
+      <w:pPr>
+        <w:ind w:firstLine="0"/>
+      </w:pPr>
+    </w:p>
+    <w:p>
+      <w:pPr>
+        <w:pStyle w:val="Paragrafoelenco"/>
+        <w:numPr>
+          <w:ilvl w:val="0"/>
+          <w:numId w:val="3"/>
+        </w:numPr>
+      </w:pPr>
+      <w:r>
+        <w:rPr>
+          <w:b/>
+          <w:bCs/>
+        </w:rPr>
+        <w:t xml:space="preserve">Bidirezionali: </w:t>
+      </w:r>
+      <w:r>
+        <w:t xml:space="preserve">Se da un’entità è possibile cercare l’altra e viceversa. Per esempio, data un’entità </w:t>
+      </w:r>
+      <w:r>
+        <w:rPr>
+          <w:b/>
+          <w:bCs/>
+        </w:rPr>
+        <w:t>attore</w:t>
+      </w:r>
+      <w:r>
+        <w:t xml:space="preserve"> possiamo vedere i </w:t>
+      </w:r>
+      <w:r>
+        <w:rPr>
+          <w:b/>
+          <w:bCs/>
+        </w:rPr>
+        <w:t>film</w:t>
+      </w:r>
+      <w:r>
+        <w:t xml:space="preserve"> ai quali è associato. Data un’entità </w:t>
+      </w:r>
+      <w:r>
+        <w:rPr>
+          <w:b/>
+          <w:bCs/>
+        </w:rPr>
+        <w:t>film</w:t>
+      </w:r>
+      <w:r>
+        <w:t xml:space="preserve"> possiamo vedere gli attori che hanno preso parte al cast.</w:t>
+      </w:r>
+    </w:p>
+    <w:p>
+      <w:pPr>
+        <w:pStyle w:val="Paragrafoelenco"/>
+        <w:numPr>
+          <w:ilvl w:val="0"/>
+          <w:numId w:val="3"/>
+        </w:numPr>
+      </w:pPr>
+      <w:r>
+        <w:rPr>
+          <w:b/>
+          <w:bCs/>
+        </w:rPr>
+        <w:t>Unidirezionale:</w:t>
+      </w:r>
+      <w:r>
+        <w:t xml:space="preserve"> Se da un’entità è possibile cercare l’altra ma non è vero il viceversa</w:t>
+      </w:r>
+      <w:r>
+        <w:t xml:space="preserve">. Per esempio, data un’entità </w:t>
+      </w:r>
+      <w:r>
+        <w:rPr>
+          <w:b/>
+          <w:bCs/>
+        </w:rPr>
+        <w:t>Persona</w:t>
+      </w:r>
+      <w:r>
+        <w:t xml:space="preserve"> possiamo capire a quale </w:t>
+      </w:r>
+      <w:r>
+        <w:rPr>
+          <w:b/>
+          <w:bCs/>
+        </w:rPr>
+        <w:t>indirizzo</w:t>
+      </w:r>
+      <w:r>
+        <w:t xml:space="preserve"> risiede però non cercheremmo mai una persona a partire da degli indirizzi.</w:t>
+      </w:r>
+    </w:p>
+    <w:p/>
+    <w:p>
+      <w:pPr>
+        <w:pStyle w:val="Paragrafoelenco"/>
+        <w:numPr>
+          <w:ilvl w:val="0"/>
+          <w:numId w:val="3"/>
+        </w:numPr>
+      </w:pPr>
+      <w:r>
+        <w:rPr>
+          <w:b/>
+          <w:bCs/>
+        </w:rPr>
+        <w:t xml:space="preserve">Uno ad uno: </w:t>
+      </w:r>
+      <w:r>
+        <w:t xml:space="preserve">ad un’istanza di un’entità e associata una e una sola istanza di un’altra entità. Ad una </w:t>
+      </w:r>
+      <w:r>
+        <w:rPr>
+          <w:b/>
+          <w:bCs/>
+        </w:rPr>
+        <w:t>persona</w:t>
+      </w:r>
+      <w:r>
+        <w:t xml:space="preserve"> è associato un solo </w:t>
+      </w:r>
+      <w:r>
+        <w:rPr>
+          <w:b/>
+          <w:bCs/>
+        </w:rPr>
+        <w:t>codice fiscale</w:t>
+      </w:r>
+      <w:r>
+        <w:t xml:space="preserve"> e viceversa.</w:t>
+      </w:r>
+    </w:p>
+    <w:p>
+      <w:pPr>
+        <w:pStyle w:val="Paragrafoelenco"/>
+        <w:numPr>
+          <w:ilvl w:val="0"/>
+          <w:numId w:val="3"/>
+        </w:numPr>
+      </w:pPr>
+      <w:r>
+        <w:rPr>
+          <w:b/>
+          <w:bCs/>
+        </w:rPr>
+        <w:t xml:space="preserve">Uno a molti: </w:t>
+      </w:r>
+      <w:r>
+        <w:t xml:space="preserve">ad un’istanza di un’entità sono associate più istanze di un’altra entità. Ad un </w:t>
+      </w:r>
+      <w:r>
+        <w:rPr>
+          <w:b/>
+          <w:bCs/>
+        </w:rPr>
+        <w:t>artista</w:t>
+      </w:r>
+      <w:r>
+        <w:t xml:space="preserve"> sono associate più </w:t>
+      </w:r>
+      <w:r>
+        <w:rPr>
+          <w:b/>
+          <w:bCs/>
+        </w:rPr>
+        <w:t>opere.</w:t>
+      </w:r>
+    </w:p>
+    <w:p>
+      <w:pPr>
+        <w:pStyle w:val="Paragrafoelenco"/>
+        <w:numPr>
+          <w:ilvl w:val="0"/>
+          <w:numId w:val="3"/>
+        </w:numPr>
+      </w:pPr>
+      <w:r>
+        <w:rPr>
+          <w:b/>
+          <w:bCs/>
+        </w:rPr>
+        <w:t xml:space="preserve">Molti a uno: </w:t>
+      </w:r>
+      <w:r>
+        <w:t>a più istanze di un’entità è associata una e una sola istanza di un’altra entità</w:t>
+      </w:r>
+      <w:r>
+        <w:t xml:space="preserve">. Ad una serie di </w:t>
+      </w:r>
+      <w:r>
+        <w:rPr>
+          <w:b/>
+          <w:bCs/>
+        </w:rPr>
+        <w:t>opere</w:t>
+      </w:r>
+      <w:r>
+        <w:t xml:space="preserve"> è associato un unico </w:t>
+      </w:r>
+      <w:r>
+        <w:rPr>
+          <w:b/>
+          <w:bCs/>
+        </w:rPr>
+        <w:t>artista</w:t>
+      </w:r>
+    </w:p>
+    <w:p>
+      <w:pPr>
+        <w:pStyle w:val="Paragrafoelenco"/>
+        <w:numPr>
+          <w:ilvl w:val="0"/>
+          <w:numId w:val="3"/>
+        </w:numPr>
+      </w:pPr>
+      <w:r>
+        <w:rPr>
+          <w:b/>
+          <w:bCs/>
+        </w:rPr>
+        <w:t>Molti a molti</w:t>
+      </w:r>
+      <w:r>
+        <w:t xml:space="preserve">: a più istanze di un’entità sono associate più istanze di un’altra entità. Un </w:t>
+      </w:r>
+      <w:r>
+        <w:rPr>
+          <w:b/>
+          <w:bCs/>
+        </w:rPr>
+        <w:t>cliente</w:t>
+      </w:r>
+      <w:r>
+        <w:t xml:space="preserve"> può effettuare prenotazioni su più crociere e una </w:t>
+      </w:r>
+      <w:r>
+        <w:rPr>
+          <w:b/>
+          <w:bCs/>
+        </w:rPr>
+        <w:t>crociera</w:t>
+      </w:r>
+      <w:r>
+        <w:t xml:space="preserve"> può avere molti clienti</w:t>
+      </w:r>
+    </w:p>
+    <w:p>
+      <w:pPr>
+        <w:pStyle w:val="Titolo2"/>
+      </w:pPr>
+      <w:r>
         <w:t>CASCADE</w:t>
       </w:r>
     </w:p>
@@ -310,13 +601,7 @@
       </w:r>
       <w:proofErr w:type="spellEnd"/>
       <w:r>
-        <w:t xml:space="preserve"> non ha alcun significato proprio. Quando eliminiamo l'entità Person</w:t>
-      </w:r>
-      <w:r>
-        <w:t>a</w:t>
-      </w:r>
-      <w:r>
-        <w:t xml:space="preserve">, anche la nostra entità </w:t>
+        <w:t xml:space="preserve"> non ha alcun significato proprio. Quando eliminiamo l'entità Persona, anche la nostra entità </w:t>
       </w:r>
       <w:proofErr w:type="spellStart"/>
       <w:r>
@@ -394,23 +679,18 @@
           <w:numId w:val="2"/>
         </w:numPr>
       </w:pPr>
-      <w:proofErr w:type="spellStart"/>
-      <w:r>
-        <w:rPr>
-          <w:b/>
-          <w:bCs/>
-        </w:rPr>
-        <w:t>Persist</w:t>
-      </w:r>
-      <w:proofErr w:type="spellEnd"/>
+      <w:r>
+        <w:rPr>
+          <w:b/>
+          <w:bCs/>
+        </w:rPr>
+        <w:t>PERSIST</w:t>
+      </w:r>
       <w:r>
         <w:t>:</w:t>
       </w:r>
       <w:r>
-        <w:t xml:space="preserve"> </w:t>
-      </w:r>
-      <w:r>
-        <w:t>fa in modo che un’istanza “transitoria” (ovvero non ancora persistente) diventi persistente. Quando viene resa persistente l’entità “madre” allora diventano persistenti tutte quelle correlate.</w:t>
+        <w:t xml:space="preserve"> fa in modo che un’istanza “transitoria” (ovvero non ancora persistente) diventi persistente. Quando viene resa persistente l’entità “madre” allora diventano persistenti tutte quelle correlate.</w:t>
       </w:r>
     </w:p>
     <w:p>
@@ -421,97 +701,374 @@
           <w:numId w:val="2"/>
         </w:numPr>
       </w:pPr>
+      <w:r>
+        <w:rPr>
+          <w:b/>
+          <w:bCs/>
+        </w:rPr>
+        <w:t xml:space="preserve">MERGE: </w:t>
+      </w:r>
+      <w:r>
+        <w:t>copia lo stato dell'oggetto dato sull'oggetto persistente con lo stesso identificatore.</w:t>
+      </w:r>
+      <w:r>
+        <w:t xml:space="preserve"> P</w:t>
+      </w:r>
+      <w:r>
+        <w:t>ropaga l'operazione di unione da un genitore a un'entità figlio</w:t>
+      </w:r>
+      <w:r>
+        <w:t>;</w:t>
+      </w:r>
+    </w:p>
+    <w:p>
+      <w:pPr>
+        <w:pStyle w:val="Paragrafoelenco"/>
+        <w:numPr>
+          <w:ilvl w:val="0"/>
+          <w:numId w:val="2"/>
+        </w:numPr>
+      </w:pPr>
+      <w:r>
+        <w:rPr>
+          <w:b/>
+          <w:bCs/>
+        </w:rPr>
+        <w:t xml:space="preserve">REMOVE: </w:t>
+      </w:r>
+      <w:r>
+        <w:t xml:space="preserve">rimuove nel DB, e anche nel </w:t>
+      </w:r>
+      <w:proofErr w:type="spellStart"/>
+      <w:r>
+        <w:t>peristence</w:t>
+      </w:r>
+      <w:proofErr w:type="spellEnd"/>
+      <w:r>
+        <w:t xml:space="preserve"> </w:t>
+      </w:r>
+      <w:proofErr w:type="spellStart"/>
+      <w:r>
+        <w:t>context</w:t>
+      </w:r>
+      <w:proofErr w:type="spellEnd"/>
+      <w:r>
+        <w:t>, la riga corrispondente all’entità. L’operazione di rimozione viene propagata anche all’entità figlie.</w:t>
+      </w:r>
+    </w:p>
+    <w:p>
+      <w:pPr>
+        <w:pStyle w:val="Paragrafoelenco"/>
+        <w:numPr>
+          <w:ilvl w:val="0"/>
+          <w:numId w:val="2"/>
+        </w:numPr>
+      </w:pPr>
+      <w:r>
+        <w:rPr>
+          <w:b/>
+          <w:bCs/>
+        </w:rPr>
+        <w:t xml:space="preserve">REFRESH: </w:t>
+      </w:r>
+      <w:r>
+        <w:t xml:space="preserve">In alcuni casi potremmo voler cambiare una determinata istanza dopo averla resa persistente nel DB. In questo caso il Refresh è un’operazione utile per raggiungere tale scopo. Come per tutti gli altri tipi di </w:t>
+      </w:r>
+      <w:proofErr w:type="spellStart"/>
+      <w:r>
+        <w:t>Cascade</w:t>
+      </w:r>
+      <w:proofErr w:type="spellEnd"/>
+      <w:r>
+        <w:t xml:space="preserve"> anche questo si ripercuote sulle entità “figlie”.</w:t>
+      </w:r>
     </w:p>
     <w:p>
       <w:pPr>
         <w:ind w:firstLine="0"/>
       </w:pPr>
-      <w:r>
-        <w:t xml:space="preserve">Si noti che nelle associazioni </w:t>
+    </w:p>
+    <w:p>
+      <w:pPr>
+        <w:pStyle w:val="Titolo2"/>
+      </w:pPr>
+      <w:r>
+        <w:lastRenderedPageBreak/>
+        <w:t>NOTAZIONI AGGIUNTIVE</w:t>
+      </w:r>
+    </w:p>
+    <w:p/>
+    <w:p>
+      <w:pPr>
+        <w:pStyle w:val="Paragrafoelenco"/>
+        <w:numPr>
+          <w:ilvl w:val="0"/>
+          <w:numId w:val="4"/>
+        </w:numPr>
+        <w:rPr>
+          <w:b/>
+          <w:bCs/>
+        </w:rPr>
+      </w:pPr>
+      <w:r>
+        <w:rPr>
+          <w:b/>
+          <w:bCs/>
+        </w:rPr>
+        <w:t>@Version</w:t>
+      </w:r>
+      <w:r>
+        <w:rPr>
+          <w:b/>
+          <w:bCs/>
+        </w:rPr>
+        <w:t xml:space="preserve">: </w:t>
+      </w:r>
+      <w:r>
+        <w:t>JPA usa questa notazione per intercettare modifiche concorrenti alla stessa riga del DB che stiamo utilizzando. Quindi serve per poter identificare possibili transazioni che potrebbero entrare in conflitto. Quando vengono intercettate due transazioni in conflitto viene lanciata un’eccezione</w:t>
+      </w:r>
+    </w:p>
+    <w:p>
+      <w:pPr>
+        <w:pStyle w:val="Paragrafoelenco"/>
+        <w:numPr>
+          <w:ilvl w:val="0"/>
+          <w:numId w:val="4"/>
+        </w:numPr>
+        <w:rPr>
+          <w:b/>
+          <w:bCs/>
+        </w:rPr>
+      </w:pPr>
+      <w:r>
+        <w:rPr>
+          <w:b/>
+          <w:bCs/>
+        </w:rPr>
+        <w:t>@JsonIgnore:</w:t>
+      </w:r>
+      <w:r>
+        <w:t xml:space="preserve"> serve per fare in modo che in un determinato oggetto JSON quel campo venga ignorato. </w:t>
+      </w:r>
+      <w:r>
+        <w:t>Per esempio,</w:t>
+      </w:r>
+      <w:r>
+        <w:t xml:space="preserve"> </w:t>
+      </w:r>
+      <w:r>
+        <w:t xml:space="preserve">se ho un’entità </w:t>
+      </w:r>
+      <w:r>
+        <w:rPr>
+          <w:b/>
+          <w:bCs/>
+        </w:rPr>
+        <w:t xml:space="preserve">artista </w:t>
+      </w:r>
+      <w:r>
+        <w:t xml:space="preserve">che, come campo, ha una lista di opere, se sul campo List&lt;Opere&gt; metto questa annotazione allora l’oggetto JSON rappresentante l’artista conterrà tutti i campi tranne la lista delle opere associata. </w:t>
+      </w:r>
+    </w:p>
+    <w:p>
+      <w:pPr>
+        <w:rPr>
+          <w:b/>
+          <w:bCs/>
+        </w:rPr>
+      </w:pPr>
+    </w:p>
+    <w:p>
+      <w:pPr>
+        <w:pStyle w:val="Paragrafoelenco"/>
+        <w:ind w:left="1080" w:firstLine="0"/>
+        <w:jc w:val="center"/>
+        <w:rPr>
+          <w:b/>
+          <w:bCs/>
+        </w:rPr>
+      </w:pPr>
+      <w:r>
+        <w:rPr>
+          <w:noProof/>
+        </w:rPr>
+        <w:drawing>
+          <wp:inline distT="0" distB="0" distL="0" distR="0" wp14:anchorId="254EBAD5" wp14:editId="61B8204D">
+            <wp:extent cx="1410502" cy="1421394"/>
+            <wp:effectExtent l="0" t="0" r="0" b="1270"/>
+            <wp:docPr id="1" name="Immagine 1" descr="Immagine che contiene testo&#10;&#10;Descrizione generata automaticamente"/>
+            <wp:cNvGraphicFramePr>
+              <a:graphicFrameLocks xmlns:a="http://schemas.openxmlformats.org/drawingml/2006/main" noChangeAspect="1"/>
+            </wp:cNvGraphicFramePr>
+            <a:graphic xmlns:a="http://schemas.openxmlformats.org/drawingml/2006/main">
+              <a:graphicData uri="http://schemas.openxmlformats.org/drawingml/2006/picture">
+                <pic:pic xmlns:pic="http://schemas.openxmlformats.org/drawingml/2006/picture">
+                  <pic:nvPicPr>
+                    <pic:cNvPr id="1" name="Immagine 1" descr="Immagine che contiene testo&#10;&#10;Descrizione generata automaticamente"/>
+                    <pic:cNvPicPr/>
+                  </pic:nvPicPr>
+                  <pic:blipFill>
+                    <a:blip r:embed="rId5" cstate="print">
+                      <a:extLst>
+                        <a:ext uri="{28A0092B-C50C-407E-A947-70E740481C1C}">
+                          <a14:useLocalDpi xmlns:a14="http://schemas.microsoft.com/office/drawing/2010/main" val="0"/>
+                        </a:ext>
+                      </a:extLst>
+                    </a:blip>
+                    <a:stretch>
+                      <a:fillRect/>
+                    </a:stretch>
+                  </pic:blipFill>
+                  <pic:spPr>
+                    <a:xfrm>
+                      <a:off x="0" y="0"/>
+                      <a:ext cx="1439508" cy="1450624"/>
+                    </a:xfrm>
+                    <a:prstGeom prst="rect">
+                      <a:avLst/>
+                    </a:prstGeom>
+                  </pic:spPr>
+                </pic:pic>
+              </a:graphicData>
+            </a:graphic>
+          </wp:inline>
+        </w:drawing>
+      </w:r>
+    </w:p>
+    <w:p>
+      <w:pPr>
+        <w:pStyle w:val="Paragrafoelenco"/>
+        <w:ind w:left="1080" w:firstLine="0"/>
+        <w:jc w:val="center"/>
+        <w:rPr>
+          <w:b/>
+          <w:bCs/>
+        </w:rPr>
+      </w:pPr>
+      <w:r>
+        <w:rPr>
+          <w:b/>
+          <w:bCs/>
+          <w:noProof/>
+        </w:rPr>
+        <w:drawing>
+          <wp:inline distT="0" distB="0" distL="0" distR="0" wp14:anchorId="748D7E2C" wp14:editId="2B971FC5">
+            <wp:extent cx="1430447" cy="946033"/>
+            <wp:effectExtent l="0" t="0" r="5080" b="0"/>
+            <wp:docPr id="2" name="Immagine 2" descr="Immagine che contiene testo&#10;&#10;Descrizione generata automaticamente"/>
+            <wp:cNvGraphicFramePr>
+              <a:graphicFrameLocks xmlns:a="http://schemas.openxmlformats.org/drawingml/2006/main" noChangeAspect="1"/>
+            </wp:cNvGraphicFramePr>
+            <a:graphic xmlns:a="http://schemas.openxmlformats.org/drawingml/2006/main">
+              <a:graphicData uri="http://schemas.openxmlformats.org/drawingml/2006/picture">
+                <pic:pic xmlns:pic="http://schemas.openxmlformats.org/drawingml/2006/picture">
+                  <pic:nvPicPr>
+                    <pic:cNvPr id="2" name="Immagine 2" descr="Immagine che contiene testo&#10;&#10;Descrizione generata automaticamente"/>
+                    <pic:cNvPicPr/>
+                  </pic:nvPicPr>
+                  <pic:blipFill>
+                    <a:blip r:embed="rId6" cstate="print">
+                      <a:extLst>
+                        <a:ext uri="{28A0092B-C50C-407E-A947-70E740481C1C}">
+                          <a14:useLocalDpi xmlns:a14="http://schemas.microsoft.com/office/drawing/2010/main" val="0"/>
+                        </a:ext>
+                      </a:extLst>
+                    </a:blip>
+                    <a:stretch>
+                      <a:fillRect/>
+                    </a:stretch>
+                  </pic:blipFill>
+                  <pic:spPr>
+                    <a:xfrm>
+                      <a:off x="0" y="0"/>
+                      <a:ext cx="1450506" cy="959299"/>
+                    </a:xfrm>
+                    <a:prstGeom prst="rect">
+                      <a:avLst/>
+                    </a:prstGeom>
+                  </pic:spPr>
+                </pic:pic>
+              </a:graphicData>
+            </a:graphic>
+          </wp:inline>
+        </w:drawing>
+      </w:r>
+    </w:p>
+    <w:p>
+      <w:pPr>
+        <w:pStyle w:val="Paragrafoelenco"/>
+        <w:numPr>
+          <w:ilvl w:val="0"/>
+          <w:numId w:val="4"/>
+        </w:numPr>
+        <w:rPr>
+          <w:b/>
+          <w:bCs/>
+        </w:rPr>
+      </w:pPr>
+      <w:r>
+        <w:rPr>
+          <w:b/>
+          <w:bCs/>
+        </w:rPr>
+        <w:t>@ToString.Exclude:</w:t>
+      </w:r>
+      <w:r>
+        <w:t xml:space="preserve"> esclude dal metodo </w:t>
       </w:r>
       <w:proofErr w:type="spellStart"/>
       <w:r>
-        <w:rPr>
-          <w:b/>
-          <w:bCs/>
-        </w:rPr>
-        <w:t>OneToMany</w:t>
+        <w:t>toString</w:t>
       </w:r>
       <w:proofErr w:type="spellEnd"/>
       <w:r>
-        <w:t>, abbiamo menzionato il tipo di cascata nell'annotazione.</w:t>
-      </w:r>
-    </w:p>
-    <w:p>
-      <w:pPr>
-        <w:ind w:firstLine="0"/>
-      </w:pPr>
-      <w:r>
-        <w:t xml:space="preserve">L'operazione di unione copia lo stato dell'oggetto dato sull'oggetto persistente con lo stesso identificatore. </w:t>
+        <w:t>, se esiste, il campo annotato</w:t>
+      </w:r>
+    </w:p>
+    <w:p>
+      <w:pPr>
+        <w:pStyle w:val="Paragrafoelenco"/>
+        <w:numPr>
+          <w:ilvl w:val="0"/>
+          <w:numId w:val="4"/>
+        </w:numPr>
+        <w:rPr>
+          <w:b/>
+          <w:bCs/>
+        </w:rPr>
+      </w:pPr>
+      <w:r>
+        <w:rPr>
+          <w:b/>
+          <w:bCs/>
+        </w:rPr>
+        <w:t xml:space="preserve">@Data: </w:t>
+      </w:r>
+      <w:r>
+        <w:t xml:space="preserve">genera automaticamente getter, setter, </w:t>
       </w:r>
       <w:proofErr w:type="spellStart"/>
       <w:r>
-        <w:rPr>
-          <w:b/>
-          <w:bCs/>
-        </w:rPr>
-        <w:t>CascadeType.MERGE</w:t>
+        <w:t>equals</w:t>
       </w:r>
       <w:proofErr w:type="spellEnd"/>
       <w:r>
-        <w:t xml:space="preserve"> propaga l'operazione di unione da un genitore a un'entità figlio.</w:t>
-      </w:r>
-      <w:r>
-        <w:t xml:space="preserve"> </w:t>
-      </w:r>
-    </w:p>
-    <w:p>
-      <w:pPr>
-        <w:ind w:firstLine="0"/>
-      </w:pPr>
-    </w:p>
-    <w:p>
-      <w:pPr>
-        <w:ind w:firstLine="0"/>
-      </w:pPr>
-    </w:p>
-    <w:p>
-      <w:pPr>
-        <w:pStyle w:val="Titolo2"/>
-      </w:pPr>
-      <w:r>
-        <w:t>RELAZIONI</w:t>
-      </w:r>
-    </w:p>
-    <w:p>
-      <w:pPr>
-        <w:ind w:firstLine="0"/>
-      </w:pPr>
-      <w:r>
-        <w:t xml:space="preserve">Tra oggetti ci sono spesso e volentieri relazioni. Queste si distinguono per </w:t>
-      </w:r>
-      <w:r>
-        <w:rPr>
-          <w:b/>
-          <w:bCs/>
-        </w:rPr>
-        <w:t>direzione</w:t>
-      </w:r>
-      <w:r>
-        <w:t xml:space="preserve"> e </w:t>
-      </w:r>
-      <w:r>
-        <w:rPr>
-          <w:b/>
-          <w:bCs/>
-        </w:rPr>
-        <w:t>cardinalità</w:t>
-      </w:r>
-      <w:r>
-        <w:t>.</w:t>
-      </w:r>
-    </w:p>
-    <w:p/>
+        <w:t xml:space="preserve">, </w:t>
+      </w:r>
+      <w:proofErr w:type="spellStart"/>
+      <w:r>
+        <w:t>hashCode</w:t>
+      </w:r>
+      <w:proofErr w:type="spellEnd"/>
+      <w:r>
+        <w:t xml:space="preserve">, </w:t>
+      </w:r>
+      <w:proofErr w:type="spellStart"/>
+      <w:r>
+        <w:t>toString</w:t>
+      </w:r>
+      <w:proofErr w:type="spellEnd"/>
+    </w:p>
     <w:p>
       <w:pPr>
         <w:pStyle w:val="Titolo1"/>
@@ -562,7 +1119,7 @@
   <w:abstractNum w:abstractNumId="0" w15:restartNumberingAfterBreak="0">
     <w:nsid w:val="10954E79"/>
     <w:multiLevelType w:val="hybridMultilevel"/>
-    <w:tmpl w:val="8F68FFBA"/>
+    <w:tmpl w:val="86004A42"/>
     <w:lvl w:ilvl="0" w:tplc="04100001">
       <w:start w:val="1"/>
       <w:numFmt w:val="bullet"/>
@@ -673,6 +1230,119 @@
     </w:lvl>
   </w:abstractNum>
   <w:abstractNum w:abstractNumId="1" w15:restartNumberingAfterBreak="0">
+    <w:nsid w:val="15F8791B"/>
+    <w:multiLevelType w:val="hybridMultilevel"/>
+    <w:tmpl w:val="829E8C38"/>
+    <w:lvl w:ilvl="0" w:tplc="04100001">
+      <w:start w:val="1"/>
+      <w:numFmt w:val="bullet"/>
+      <w:lvlText w:val=""/>
+      <w:lvlJc w:val="left"/>
+      <w:pPr>
+        <w:ind w:left="720" w:hanging="360"/>
+      </w:pPr>
+      <w:rPr>
+        <w:rFonts w:ascii="Symbol" w:hAnsi="Symbol" w:hint="default"/>
+      </w:rPr>
+    </w:lvl>
+    <w:lvl w:ilvl="1" w:tplc="04100003" w:tentative="1">
+      <w:start w:val="1"/>
+      <w:numFmt w:val="bullet"/>
+      <w:lvlText w:val="o"/>
+      <w:lvlJc w:val="left"/>
+      <w:pPr>
+        <w:ind w:left="1440" w:hanging="360"/>
+      </w:pPr>
+      <w:rPr>
+        <w:rFonts w:ascii="Courier New" w:hAnsi="Courier New" w:cs="Courier New" w:hint="default"/>
+      </w:rPr>
+    </w:lvl>
+    <w:lvl w:ilvl="2" w:tplc="04100005" w:tentative="1">
+      <w:start w:val="1"/>
+      <w:numFmt w:val="bullet"/>
+      <w:lvlText w:val=""/>
+      <w:lvlJc w:val="left"/>
+      <w:pPr>
+        <w:ind w:left="2160" w:hanging="360"/>
+      </w:pPr>
+      <w:rPr>
+        <w:rFonts w:ascii="Wingdings" w:hAnsi="Wingdings" w:hint="default"/>
+      </w:rPr>
+    </w:lvl>
+    <w:lvl w:ilvl="3" w:tplc="04100001" w:tentative="1">
+      <w:start w:val="1"/>
+      <w:numFmt w:val="bullet"/>
+      <w:lvlText w:val=""/>
+      <w:lvlJc w:val="left"/>
+      <w:pPr>
+        <w:ind w:left="2880" w:hanging="360"/>
+      </w:pPr>
+      <w:rPr>
+        <w:rFonts w:ascii="Symbol" w:hAnsi="Symbol" w:hint="default"/>
+      </w:rPr>
+    </w:lvl>
+    <w:lvl w:ilvl="4" w:tplc="04100003" w:tentative="1">
+      <w:start w:val="1"/>
+      <w:numFmt w:val="bullet"/>
+      <w:lvlText w:val="o"/>
+      <w:lvlJc w:val="left"/>
+      <w:pPr>
+        <w:ind w:left="3600" w:hanging="360"/>
+      </w:pPr>
+      <w:rPr>
+        <w:rFonts w:ascii="Courier New" w:hAnsi="Courier New" w:cs="Courier New" w:hint="default"/>
+      </w:rPr>
+    </w:lvl>
+    <w:lvl w:ilvl="5" w:tplc="04100005" w:tentative="1">
+      <w:start w:val="1"/>
+      <w:numFmt w:val="bullet"/>
+      <w:lvlText w:val=""/>
+      <w:lvlJc w:val="left"/>
+      <w:pPr>
+        <w:ind w:left="4320" w:hanging="360"/>
+      </w:pPr>
+      <w:rPr>
+        <w:rFonts w:ascii="Wingdings" w:hAnsi="Wingdings" w:hint="default"/>
+      </w:rPr>
+    </w:lvl>
+    <w:lvl w:ilvl="6" w:tplc="04100001" w:tentative="1">
+      <w:start w:val="1"/>
+      <w:numFmt w:val="bullet"/>
+      <w:lvlText w:val=""/>
+      <w:lvlJc w:val="left"/>
+      <w:pPr>
+        <w:ind w:left="5040" w:hanging="360"/>
+      </w:pPr>
+      <w:rPr>
+        <w:rFonts w:ascii="Symbol" w:hAnsi="Symbol" w:hint="default"/>
+      </w:rPr>
+    </w:lvl>
+    <w:lvl w:ilvl="7" w:tplc="04100003" w:tentative="1">
+      <w:start w:val="1"/>
+      <w:numFmt w:val="bullet"/>
+      <w:lvlText w:val="o"/>
+      <w:lvlJc w:val="left"/>
+      <w:pPr>
+        <w:ind w:left="5760" w:hanging="360"/>
+      </w:pPr>
+      <w:rPr>
+        <w:rFonts w:ascii="Courier New" w:hAnsi="Courier New" w:cs="Courier New" w:hint="default"/>
+      </w:rPr>
+    </w:lvl>
+    <w:lvl w:ilvl="8" w:tplc="04100005" w:tentative="1">
+      <w:start w:val="1"/>
+      <w:numFmt w:val="bullet"/>
+      <w:lvlText w:val=""/>
+      <w:lvlJc w:val="left"/>
+      <w:pPr>
+        <w:ind w:left="6480" w:hanging="360"/>
+      </w:pPr>
+      <w:rPr>
+        <w:rFonts w:ascii="Wingdings" w:hAnsi="Wingdings" w:hint="default"/>
+      </w:rPr>
+    </w:lvl>
+  </w:abstractNum>
+  <w:abstractNum w:abstractNumId="2" w15:restartNumberingAfterBreak="0">
     <w:nsid w:val="3E07445C"/>
     <w:multiLevelType w:val="multilevel"/>
     <w:tmpl w:val="04100025"/>
@@ -767,11 +1437,130 @@
       </w:pPr>
     </w:lvl>
   </w:abstractNum>
+  <w:abstractNum w:abstractNumId="3" w15:restartNumberingAfterBreak="0">
+    <w:nsid w:val="7E350E7E"/>
+    <w:multiLevelType w:val="hybridMultilevel"/>
+    <w:tmpl w:val="5BBCB4E2"/>
+    <w:lvl w:ilvl="0" w:tplc="04100001">
+      <w:start w:val="1"/>
+      <w:numFmt w:val="bullet"/>
+      <w:lvlText w:val=""/>
+      <w:lvlJc w:val="left"/>
+      <w:pPr>
+        <w:ind w:left="1080" w:hanging="360"/>
+      </w:pPr>
+      <w:rPr>
+        <w:rFonts w:ascii="Symbol" w:hAnsi="Symbol" w:hint="default"/>
+      </w:rPr>
+    </w:lvl>
+    <w:lvl w:ilvl="1" w:tplc="04100003" w:tentative="1">
+      <w:start w:val="1"/>
+      <w:numFmt w:val="bullet"/>
+      <w:lvlText w:val="o"/>
+      <w:lvlJc w:val="left"/>
+      <w:pPr>
+        <w:ind w:left="1800" w:hanging="360"/>
+      </w:pPr>
+      <w:rPr>
+        <w:rFonts w:ascii="Courier New" w:hAnsi="Courier New" w:cs="Courier New" w:hint="default"/>
+      </w:rPr>
+    </w:lvl>
+    <w:lvl w:ilvl="2" w:tplc="04100005" w:tentative="1">
+      <w:start w:val="1"/>
+      <w:numFmt w:val="bullet"/>
+      <w:lvlText w:val=""/>
+      <w:lvlJc w:val="left"/>
+      <w:pPr>
+        <w:ind w:left="2520" w:hanging="360"/>
+      </w:pPr>
+      <w:rPr>
+        <w:rFonts w:ascii="Wingdings" w:hAnsi="Wingdings" w:hint="default"/>
+      </w:rPr>
+    </w:lvl>
+    <w:lvl w:ilvl="3" w:tplc="04100001" w:tentative="1">
+      <w:start w:val="1"/>
+      <w:numFmt w:val="bullet"/>
+      <w:lvlText w:val=""/>
+      <w:lvlJc w:val="left"/>
+      <w:pPr>
+        <w:ind w:left="3240" w:hanging="360"/>
+      </w:pPr>
+      <w:rPr>
+        <w:rFonts w:ascii="Symbol" w:hAnsi="Symbol" w:hint="default"/>
+      </w:rPr>
+    </w:lvl>
+    <w:lvl w:ilvl="4" w:tplc="04100003" w:tentative="1">
+      <w:start w:val="1"/>
+      <w:numFmt w:val="bullet"/>
+      <w:lvlText w:val="o"/>
+      <w:lvlJc w:val="left"/>
+      <w:pPr>
+        <w:ind w:left="3960" w:hanging="360"/>
+      </w:pPr>
+      <w:rPr>
+        <w:rFonts w:ascii="Courier New" w:hAnsi="Courier New" w:cs="Courier New" w:hint="default"/>
+      </w:rPr>
+    </w:lvl>
+    <w:lvl w:ilvl="5" w:tplc="04100005" w:tentative="1">
+      <w:start w:val="1"/>
+      <w:numFmt w:val="bullet"/>
+      <w:lvlText w:val=""/>
+      <w:lvlJc w:val="left"/>
+      <w:pPr>
+        <w:ind w:left="4680" w:hanging="360"/>
+      </w:pPr>
+      <w:rPr>
+        <w:rFonts w:ascii="Wingdings" w:hAnsi="Wingdings" w:hint="default"/>
+      </w:rPr>
+    </w:lvl>
+    <w:lvl w:ilvl="6" w:tplc="04100001" w:tentative="1">
+      <w:start w:val="1"/>
+      <w:numFmt w:val="bullet"/>
+      <w:lvlText w:val=""/>
+      <w:lvlJc w:val="left"/>
+      <w:pPr>
+        <w:ind w:left="5400" w:hanging="360"/>
+      </w:pPr>
+      <w:rPr>
+        <w:rFonts w:ascii="Symbol" w:hAnsi="Symbol" w:hint="default"/>
+      </w:rPr>
+    </w:lvl>
+    <w:lvl w:ilvl="7" w:tplc="04100003" w:tentative="1">
+      <w:start w:val="1"/>
+      <w:numFmt w:val="bullet"/>
+      <w:lvlText w:val="o"/>
+      <w:lvlJc w:val="left"/>
+      <w:pPr>
+        <w:ind w:left="6120" w:hanging="360"/>
+      </w:pPr>
+      <w:rPr>
+        <w:rFonts w:ascii="Courier New" w:hAnsi="Courier New" w:cs="Courier New" w:hint="default"/>
+      </w:rPr>
+    </w:lvl>
+    <w:lvl w:ilvl="8" w:tplc="04100005" w:tentative="1">
+      <w:start w:val="1"/>
+      <w:numFmt w:val="bullet"/>
+      <w:lvlText w:val=""/>
+      <w:lvlJc w:val="left"/>
+      <w:pPr>
+        <w:ind w:left="6840" w:hanging="360"/>
+      </w:pPr>
+      <w:rPr>
+        <w:rFonts w:ascii="Wingdings" w:hAnsi="Wingdings" w:hint="default"/>
+      </w:rPr>
+    </w:lvl>
+  </w:abstractNum>
   <w:num w:numId="1" w16cid:durableId="1392072627">
-    <w:abstractNumId w:val="1"/>
+    <w:abstractNumId w:val="2"/>
   </w:num>
   <w:num w:numId="2" w16cid:durableId="1937400018">
     <w:abstractNumId w:val="0"/>
+  </w:num>
+  <w:num w:numId="3" w16cid:durableId="1757552511">
+    <w:abstractNumId w:val="1"/>
+  </w:num>
+  <w:num w:numId="4" w16cid:durableId="1544554929">
+    <w:abstractNumId w:val="3"/>
   </w:num>
 </w:numbering>
 </file>

</xml_diff>